<commit_message>
graf red & secur3
</commit_message>
<xml_diff>
--- a/sher2_security/doc/Лр1_Защита_информации_Колосов_РИС-23-2б.docx
+++ b/sher2_security/doc/Лр1_Защита_информации_Колосов_РИС-23-2б.docx
@@ -244,6 +244,27 @@
     </w:p>
     <w:p>
       <w:pPr>
+        <w:spacing w:after="120" w:line="240" w:lineRule="auto"/>
+        <w:jc w:val="center"/>
+        <w:rPr>
+          <w:rFonts w:ascii="Times New Roman" w:hAnsi="Times New Roman" w:cs="Times New Roman"/>
+          <w:sz w:val="32"/>
+          <w:szCs w:val="32"/>
+        </w:rPr>
+      </w:pPr>
+      <w:r>
+        <w:rPr>
+          <w:rFonts w:ascii="Times New Roman" w:hAnsi="Times New Roman" w:cs="Times New Roman"/>
+          <w:sz w:val="32"/>
+          <w:szCs w:val="32"/>
+        </w:rPr>
+        <w:t>Тема: «Шифры перестановки и замены»</w:t>
+      </w:r>
+      <w:bookmarkStart w:id="0" w:name="_GoBack"/>
+      <w:bookmarkEnd w:id="0"/>
+    </w:p>
+    <w:p>
+      <w:pPr>
         <w:spacing w:after="2640" w:line="240" w:lineRule="auto"/>
         <w:jc w:val="center"/>
         <w:rPr>
@@ -251,27 +272,13 @@
           <w:sz w:val="28"/>
         </w:rPr>
       </w:pPr>
-      <w:r>
-        <w:rPr>
-          <w:rFonts w:ascii="Times New Roman" w:hAnsi="Times New Roman" w:cs="Times New Roman"/>
-          <w:sz w:val="28"/>
-        </w:rPr>
-        <w:t>Тема: «</w:t>
-      </w:r>
-      <w:r>
-        <w:rPr>
-          <w:rFonts w:ascii="Times New Roman" w:hAnsi="Times New Roman" w:cs="Times New Roman"/>
-          <w:sz w:val="28"/>
-        </w:rPr>
-        <w:t>Шифры перестановки и замены</w:t>
-      </w:r>
       <w:r>
         <w:rPr>
           <w:rFonts w:ascii="Times New Roman" w:hAnsi="Times New Roman" w:cs="Times New Roman"/>
           <w:sz w:val="28"/>
           <w:szCs w:val="28"/>
         </w:rPr>
-        <w:t>»</w:t>
+        <w:t>Вариант 15</w:t>
       </w:r>
     </w:p>
     <w:tbl>
@@ -592,6 +599,7 @@
           <w:sz w:val="28"/>
           <w:szCs w:val="28"/>
         </w:rPr>
+        <w:lastRenderedPageBreak/>
         <w:t>Пермь, 2025</w:t>
       </w:r>
       <w:r>
@@ -715,8 +723,6 @@
         </w:rPr>
         <w:t>вариант</w:t>
       </w:r>
-      <w:bookmarkStart w:id="0" w:name="_GoBack"/>
-      <w:bookmarkEnd w:id="0"/>
       <w:r>
         <w:rPr>
           <w:rFonts w:ascii="Times New Roman" w:eastAsia="Calibri" w:hAnsi="Times New Roman" w:cs="Times New Roman"/>

</xml_diff>